<commit_message>
Agregadas vistas y completado docx
</commit_message>
<xml_diff>
--- a/Trabajo práctico 1.docx
+++ b/Trabajo práctico 1.docx
@@ -2654,6 +2654,39 @@
         <w:lastRenderedPageBreak/>
         <w:t>Vistas</w:t>
       </w:r>
+      <w:r>
+        <w:rPr>
+          <w:rFonts w:ascii="Calibri" w:eastAsia="Calibri" w:hAnsi="Calibri" w:cs="Times New Roman"/>
+          <w:b w:val="0"/>
+          <w:color w:val="000000"/>
+          <w:sz w:val="24"/>
+          <w:szCs w:val="24"/>
+          <w:lang w:val="es-ES_tradnl"/>
+        </w:rPr>
+        <w:t xml:space="preserve"> (a</w:t>
+      </w:r>
+      <w:r>
+        <w:rPr>
+          <w:rFonts w:ascii="Calibri" w:eastAsia="Calibri" w:hAnsi="Calibri" w:cs="Times New Roman"/>
+          <w:b w:val="0"/>
+          <w:color w:val="000000"/>
+          <w:sz w:val="24"/>
+          <w:szCs w:val="24"/>
+          <w:lang w:val="es-ES_tradnl"/>
+        </w:rPr>
+        <w:t>djuntas en carpeta “Imágenes de Vistas”</w:t>
+      </w:r>
+      <w:r>
+        <w:rPr>
+          <w:rFonts w:ascii="Calibri" w:eastAsia="Calibri" w:hAnsi="Calibri" w:cs="Times New Roman"/>
+          <w:b w:val="0"/>
+          <w:color w:val="000000"/>
+          <w:sz w:val="24"/>
+          <w:szCs w:val="24"/>
+          <w:lang w:val="es-ES_tradnl"/>
+        </w:rPr>
+        <w:t>)</w:t>
+      </w:r>
     </w:p>
     <w:p>
       <w:pPr>
@@ -2676,20 +2709,49 @@
           <w:color w:val="000000"/>
           <w:sz w:val="24"/>
           <w:szCs w:val="24"/>
-          <w:u w:val="single"/>
-          <w:lang w:val="es-ES_tradnl"/>
-        </w:rPr>
-      </w:pPr>
-      <w:r>
-        <w:rPr>
-          <w:rFonts w:ascii="Calibri" w:eastAsia="Calibri" w:hAnsi="Calibri" w:cs="Times New Roman"/>
-          <w:b w:val="0"/>
-          <w:color w:val="000000"/>
-          <w:sz w:val="24"/>
-          <w:szCs w:val="24"/>
-          <w:lang w:val="es-ES_tradnl"/>
-        </w:rPr>
-        <w:t>ACÁ HAY VISTAS</w:t>
+          <w:lang w:val="es-ES_tradnl"/>
+        </w:rPr>
+      </w:pPr>
+      <w:r>
+        <w:rPr>
+          <w:noProof/>
+          <w:lang w:val="en-US"/>
+        </w:rPr>
+        <w:drawing>
+          <wp:inline distT="0" distB="0" distL="0" distR="0" wp14:anchorId="379D5232" wp14:editId="4F77DEF7">
+            <wp:extent cx="6371590" cy="5245100"/>
+            <wp:effectExtent l="0" t="0" r="0" b="0"/>
+            <wp:docPr id="41" name="Imagen 41"/>
+            <wp:cNvGraphicFramePr>
+              <a:graphicFrameLocks xmlns:a="http://schemas.openxmlformats.org/drawingml/2006/main" noChangeAspect="1"/>
+            </wp:cNvGraphicFramePr>
+            <a:graphic xmlns:a="http://schemas.openxmlformats.org/drawingml/2006/main">
+              <a:graphicData uri="http://schemas.openxmlformats.org/drawingml/2006/picture">
+                <pic:pic xmlns:pic="http://schemas.openxmlformats.org/drawingml/2006/picture">
+                  <pic:nvPicPr>
+                    <pic:cNvPr id="1" name=""/>
+                    <pic:cNvPicPr/>
+                  </pic:nvPicPr>
+                  <pic:blipFill>
+                    <a:blip r:embed="rId15"/>
+                    <a:stretch>
+                      <a:fillRect/>
+                    </a:stretch>
+                  </pic:blipFill>
+                  <pic:spPr>
+                    <a:xfrm>
+                      <a:off x="0" y="0"/>
+                      <a:ext cx="6371590" cy="5245100"/>
+                    </a:xfrm>
+                    <a:prstGeom prst="rect">
+                      <a:avLst/>
+                    </a:prstGeom>
+                  </pic:spPr>
+                </pic:pic>
+              </a:graphicData>
+            </a:graphic>
+          </wp:inline>
+        </w:drawing>
       </w:r>
       <w:bookmarkStart w:id="0" w:name="_GoBack"/>
       <w:bookmarkEnd w:id="0"/>
@@ -2719,9 +2781,24 @@
         </w:rPr>
       </w:pPr>
     </w:p>
+    <w:p>
+      <w:pPr>
+        <w:pStyle w:val="Subttulo"/>
+        <w:framePr w:wrap="around"/>
+        <w:rPr>
+          <w:lang w:val="es-ES_tradnl"/>
+        </w:rPr>
+      </w:pPr>
+      <w:r>
+        <w:rPr>
+          <w:lang w:val="es-ES_tradnl"/>
+        </w:rPr>
+        <w:t>NOTA: Todos los diagramas de diseño están adjuntos, además, en la carpeta “Imágenes de Diagramas”.</w:t>
+      </w:r>
+    </w:p>
     <w:sectPr>
-      <w:headerReference w:type="default" r:id="rId15"/>
-      <w:footerReference w:type="default" r:id="rId16"/>
+      <w:headerReference w:type="default" r:id="rId16"/>
+      <w:footerReference w:type="default" r:id="rId17"/>
       <w:pgSz w:w="11906" w:h="16838" w:code="9"/>
       <w:pgMar w:top="720" w:right="936" w:bottom="720" w:left="936" w:header="0" w:footer="289" w:gutter="0"/>
       <w:pgNumType w:start="1"/>
@@ -2802,7 +2879,7 @@
             <w:noProof/>
             <w:lang w:bidi="es-ES"/>
           </w:rPr>
-          <w:t>7</w:t>
+          <w:t>8</w:t>
         </w:r>
         <w:r>
           <w:rPr>
@@ -3016,6 +3093,118 @@
     </w:lvl>
   </w:abstractNum>
   <w:abstractNum w:abstractNumId="1" w15:restartNumberingAfterBreak="0">
+    <w:nsid w:val="068C4980"/>
+    <w:multiLevelType w:val="hybridMultilevel"/>
+    <w:tmpl w:val="7F6AA76A"/>
+    <w:lvl w:ilvl="0" w:tplc="ADECBC62">
+      <w:numFmt w:val="bullet"/>
+      <w:lvlText w:val=""/>
+      <w:lvlJc w:val="left"/>
+      <w:pPr>
+        <w:ind w:left="720" w:hanging="360"/>
+      </w:pPr>
+      <w:rPr>
+        <w:rFonts w:ascii="Symbol" w:eastAsia="Calibri" w:hAnsi="Symbol" w:cs="Times New Roman" w:hint="default"/>
+      </w:rPr>
+    </w:lvl>
+    <w:lvl w:ilvl="1" w:tplc="04090003" w:tentative="1">
+      <w:start w:val="1"/>
+      <w:numFmt w:val="bullet"/>
+      <w:lvlText w:val="o"/>
+      <w:lvlJc w:val="left"/>
+      <w:pPr>
+        <w:ind w:left="1440" w:hanging="360"/>
+      </w:pPr>
+      <w:rPr>
+        <w:rFonts w:ascii="Courier New" w:hAnsi="Courier New" w:cs="Courier New" w:hint="default"/>
+      </w:rPr>
+    </w:lvl>
+    <w:lvl w:ilvl="2" w:tplc="04090005" w:tentative="1">
+      <w:start w:val="1"/>
+      <w:numFmt w:val="bullet"/>
+      <w:lvlText w:val=""/>
+      <w:lvlJc w:val="left"/>
+      <w:pPr>
+        <w:ind w:left="2160" w:hanging="360"/>
+      </w:pPr>
+      <w:rPr>
+        <w:rFonts w:ascii="Wingdings" w:hAnsi="Wingdings" w:hint="default"/>
+      </w:rPr>
+    </w:lvl>
+    <w:lvl w:ilvl="3" w:tplc="04090001" w:tentative="1">
+      <w:start w:val="1"/>
+      <w:numFmt w:val="bullet"/>
+      <w:lvlText w:val=""/>
+      <w:lvlJc w:val="left"/>
+      <w:pPr>
+        <w:ind w:left="2880" w:hanging="360"/>
+      </w:pPr>
+      <w:rPr>
+        <w:rFonts w:ascii="Symbol" w:hAnsi="Symbol" w:hint="default"/>
+      </w:rPr>
+    </w:lvl>
+    <w:lvl w:ilvl="4" w:tplc="04090003" w:tentative="1">
+      <w:start w:val="1"/>
+      <w:numFmt w:val="bullet"/>
+      <w:lvlText w:val="o"/>
+      <w:lvlJc w:val="left"/>
+      <w:pPr>
+        <w:ind w:left="3600" w:hanging="360"/>
+      </w:pPr>
+      <w:rPr>
+        <w:rFonts w:ascii="Courier New" w:hAnsi="Courier New" w:cs="Courier New" w:hint="default"/>
+      </w:rPr>
+    </w:lvl>
+    <w:lvl w:ilvl="5" w:tplc="04090005" w:tentative="1">
+      <w:start w:val="1"/>
+      <w:numFmt w:val="bullet"/>
+      <w:lvlText w:val=""/>
+      <w:lvlJc w:val="left"/>
+      <w:pPr>
+        <w:ind w:left="4320" w:hanging="360"/>
+      </w:pPr>
+      <w:rPr>
+        <w:rFonts w:ascii="Wingdings" w:hAnsi="Wingdings" w:hint="default"/>
+      </w:rPr>
+    </w:lvl>
+    <w:lvl w:ilvl="6" w:tplc="04090001" w:tentative="1">
+      <w:start w:val="1"/>
+      <w:numFmt w:val="bullet"/>
+      <w:lvlText w:val=""/>
+      <w:lvlJc w:val="left"/>
+      <w:pPr>
+        <w:ind w:left="5040" w:hanging="360"/>
+      </w:pPr>
+      <w:rPr>
+        <w:rFonts w:ascii="Symbol" w:hAnsi="Symbol" w:hint="default"/>
+      </w:rPr>
+    </w:lvl>
+    <w:lvl w:ilvl="7" w:tplc="04090003" w:tentative="1">
+      <w:start w:val="1"/>
+      <w:numFmt w:val="bullet"/>
+      <w:lvlText w:val="o"/>
+      <w:lvlJc w:val="left"/>
+      <w:pPr>
+        <w:ind w:left="5760" w:hanging="360"/>
+      </w:pPr>
+      <w:rPr>
+        <w:rFonts w:ascii="Courier New" w:hAnsi="Courier New" w:cs="Courier New" w:hint="default"/>
+      </w:rPr>
+    </w:lvl>
+    <w:lvl w:ilvl="8" w:tplc="04090005" w:tentative="1">
+      <w:start w:val="1"/>
+      <w:numFmt w:val="bullet"/>
+      <w:lvlText w:val=""/>
+      <w:lvlJc w:val="left"/>
+      <w:pPr>
+        <w:ind w:left="6480" w:hanging="360"/>
+      </w:pPr>
+      <w:rPr>
+        <w:rFonts w:ascii="Wingdings" w:hAnsi="Wingdings" w:hint="default"/>
+      </w:rPr>
+    </w:lvl>
+  </w:abstractNum>
+  <w:abstractNum w:abstractNumId="2" w15:restartNumberingAfterBreak="0">
     <w:nsid w:val="0D0522E1"/>
     <w:multiLevelType w:val="hybridMultilevel"/>
     <w:tmpl w:val="A2481254"/>
@@ -3128,7 +3317,7 @@
       </w:rPr>
     </w:lvl>
   </w:abstractNum>
-  <w:abstractNum w:abstractNumId="2" w15:restartNumberingAfterBreak="0">
+  <w:abstractNum w:abstractNumId="3" w15:restartNumberingAfterBreak="0">
     <w:nsid w:val="27866E39"/>
     <w:multiLevelType w:val="multilevel"/>
     <w:tmpl w:val="9834A042"/>
@@ -3241,7 +3430,7 @@
       </w:rPr>
     </w:lvl>
   </w:abstractNum>
-  <w:abstractNum w:abstractNumId="3" w15:restartNumberingAfterBreak="0">
+  <w:abstractNum w:abstractNumId="4" w15:restartNumberingAfterBreak="0">
     <w:nsid w:val="2A007ACB"/>
     <w:multiLevelType w:val="hybridMultilevel"/>
     <w:tmpl w:val="0B1EDA04"/>
@@ -3354,7 +3543,7 @@
       </w:rPr>
     </w:lvl>
   </w:abstractNum>
-  <w:abstractNum w:abstractNumId="4" w15:restartNumberingAfterBreak="0">
+  <w:abstractNum w:abstractNumId="5" w15:restartNumberingAfterBreak="0">
     <w:nsid w:val="38281F33"/>
     <w:multiLevelType w:val="hybridMultilevel"/>
     <w:tmpl w:val="3F0ADCCE"/>
@@ -3467,7 +3656,7 @@
       </w:rPr>
     </w:lvl>
   </w:abstractNum>
-  <w:abstractNum w:abstractNumId="5" w15:restartNumberingAfterBreak="0">
+  <w:abstractNum w:abstractNumId="6" w15:restartNumberingAfterBreak="0">
     <w:nsid w:val="496D175C"/>
     <w:multiLevelType w:val="hybridMultilevel"/>
     <w:tmpl w:val="CE4A9528"/>
@@ -3580,7 +3769,7 @@
       </w:rPr>
     </w:lvl>
   </w:abstractNum>
-  <w:abstractNum w:abstractNumId="6" w15:restartNumberingAfterBreak="0">
+  <w:abstractNum w:abstractNumId="7" w15:restartNumberingAfterBreak="0">
     <w:nsid w:val="5A71695F"/>
     <w:multiLevelType w:val="hybridMultilevel"/>
     <w:tmpl w:val="39721240"/>
@@ -3694,24 +3883,27 @@
     </w:lvl>
   </w:abstractNum>
   <w:num w:numId="1">
-    <w:abstractNumId w:val="2"/>
+    <w:abstractNumId w:val="3"/>
   </w:num>
   <w:num w:numId="2">
+    <w:abstractNumId w:val="5"/>
+  </w:num>
+  <w:num w:numId="3">
+    <w:abstractNumId w:val="7"/>
+  </w:num>
+  <w:num w:numId="4">
     <w:abstractNumId w:val="4"/>
   </w:num>
-  <w:num w:numId="3">
+  <w:num w:numId="5">
     <w:abstractNumId w:val="6"/>
-  </w:num>
-  <w:num w:numId="4">
-    <w:abstractNumId w:val="3"/>
-  </w:num>
-  <w:num w:numId="5">
-    <w:abstractNumId w:val="5"/>
   </w:num>
   <w:num w:numId="6">
     <w:abstractNumId w:val="0"/>
   </w:num>
   <w:num w:numId="7">
+    <w:abstractNumId w:val="2"/>
+  </w:num>
+  <w:num w:numId="8">
     <w:abstractNumId w:val="1"/>
   </w:num>
 </w:numbering>
@@ -4629,18 +4821,18 @@
     <w:pitch w:val="variable"/>
     <w:sig w:usb0="00000000" w:usb1="10000000" w:usb2="00000000" w:usb3="00000000" w:csb0="80000000" w:csb1="00000000"/>
   </w:font>
-  <w:font w:name="Noto Sans Symbols">
-    <w:altName w:val="Times New Roman"/>
-    <w:charset w:val="00"/>
-    <w:family w:val="auto"/>
-    <w:pitch w:val="default"/>
-  </w:font>
   <w:font w:name="Calibri">
     <w:panose1 w:val="020F0502020204030204"/>
     <w:charset w:val="00"/>
     <w:family w:val="swiss"/>
     <w:pitch w:val="variable"/>
     <w:sig w:usb0="E4002EFF" w:usb1="C000247B" w:usb2="00000009" w:usb3="00000000" w:csb0="000001FF" w:csb1="00000000"/>
+  </w:font>
+  <w:font w:name="Noto Sans Symbols">
+    <w:altName w:val="Times New Roman"/>
+    <w:charset w:val="00"/>
+    <w:family w:val="auto"/>
+    <w:pitch w:val="default"/>
   </w:font>
   <w:font w:name="MS Mincho">
     <w:altName w:val="ＭＳ 明朝"/>

</xml_diff>